<commit_message>
Documentación Neo4j con el estilo acordado
</commit_message>
<xml_diff>
--- a/Databases docs/Neo4j/Documentación Neo4j.docx
+++ b/Databases docs/Neo4j/Documentación Neo4j.docx
@@ -6,16 +6,66 @@
       <w:pPr>
         <w:jc w:val="center"/>
         <w:rPr>
+          <w:rFonts w:asciiTheme="majorHAnsi" w:hAnsiTheme="majorHAnsi"/>
+          <w:b/>
+          <w:sz w:val="56"/>
+        </w:rPr>
+      </w:pPr>
+      <w:r>
+        <w:rPr>
+          <w:rFonts w:asciiTheme="majorHAnsi" w:hAnsiTheme="majorHAnsi"/>
+          <w:b/>
+          <w:sz w:val="56"/>
+        </w:rPr>
+        <w:t>Neo4j</w:t>
+      </w:r>
+    </w:p>
+    <w:p>
+      <w:pPr>
+        <w:jc w:val="both"/>
+        <w:rPr>
+          <w:rFonts w:asciiTheme="majorHAnsi" w:hAnsiTheme="majorHAnsi"/>
           <w:b/>
           <w:sz w:val="32"/>
         </w:rPr>
       </w:pPr>
       <w:r>
         <w:rPr>
+          <w:rFonts w:asciiTheme="majorHAnsi" w:hAnsiTheme="majorHAnsi"/>
           <w:b/>
           <w:sz w:val="32"/>
         </w:rPr>
-        <w:t>Documentación Neo4j</w:t>
+        <w:t>Documentaci</w:t>
+      </w:r>
+      <w:bookmarkStart w:id="0" w:name="_GoBack"/>
+      <w:bookmarkEnd w:id="0"/>
+      <w:r>
+        <w:rPr>
+          <w:rFonts w:asciiTheme="majorHAnsi" w:hAnsiTheme="majorHAnsi"/>
+          <w:b/>
+          <w:sz w:val="32"/>
+        </w:rPr>
+        <w:t>ón Neo4j</w:t>
+      </w:r>
+    </w:p>
+    <w:p>
+      <w:pPr>
+        <w:jc w:val="both"/>
+        <w:rPr>
+          <w:rFonts w:asciiTheme="majorHAnsi" w:hAnsiTheme="majorHAnsi"/>
+          <w:b/>
+          <w:sz w:val="26"/>
+          <w:szCs w:val="26"/>
+        </w:rPr>
+      </w:pPr>
+      <w:r>
+        <w:rPr>
+          <w:rFonts w:asciiTheme="majorHAnsi" w:hAnsiTheme="majorHAnsi"/>
+          <w:b/>
+          <w:sz w:val="26"/>
+          <w:szCs w:val="26"/>
+        </w:rPr>
+        <w:t>Grafo creado</w:t>
       </w:r>
     </w:p>
     <w:p>
@@ -492,7 +542,7 @@
                     </pic:cNvPicPr>
                   </pic:nvPicPr>
                   <pic:blipFill>
-                    <a:blip r:embed="rId5">
+                    <a:blip r:embed="rId7">
                       <a:extLst>
                         <a:ext uri="{28A0092B-C50C-407E-A947-70E740481C1C}">
                           <a14:useLocalDpi xmlns:a14="http://schemas.microsoft.com/office/drawing/2010/main" val="0"/>
@@ -529,21 +579,53 @@
         <w:jc w:val="center"/>
         <w:rPr>
           <w:i/>
-          <w:sz w:val="24"/>
-        </w:rPr>
-      </w:pPr>
-      <w:r>
-        <w:rPr>
-          <w:i/>
-          <w:sz w:val="24"/>
+          <w:color w:val="44546A" w:themeColor="text2"/>
+          <w:sz w:val="18"/>
+        </w:rPr>
+      </w:pPr>
+      <w:r>
+        <w:rPr>
+          <w:i/>
+          <w:color w:val="44546A" w:themeColor="text2"/>
+          <w:sz w:val="18"/>
         </w:rPr>
         <w:t>Figura 1. Ejemplo simple del grafo implementado.</w:t>
       </w:r>
     </w:p>
     <w:p>
       <w:pPr>
+        <w:jc w:val="center"/>
+        <w:rPr>
+          <w:i/>
+          <w:color w:val="44546A" w:themeColor="text2"/>
+          <w:sz w:val="18"/>
+        </w:rPr>
+      </w:pPr>
+    </w:p>
+    <w:p>
+      <w:pPr>
         <w:jc w:val="both"/>
         <w:rPr>
+          <w:rFonts w:asciiTheme="majorHAnsi" w:hAnsiTheme="majorHAnsi"/>
+          <w:b/>
+          <w:sz w:val="26"/>
+          <w:szCs w:val="26"/>
+        </w:rPr>
+      </w:pPr>
+      <w:r>
+        <w:rPr>
+          <w:rFonts w:asciiTheme="majorHAnsi" w:hAnsiTheme="majorHAnsi"/>
+          <w:b/>
+          <w:sz w:val="26"/>
+          <w:szCs w:val="26"/>
+        </w:rPr>
+        <w:t>Procesamiento del fichero de datos proporcionado</w:t>
+      </w:r>
+    </w:p>
+    <w:p>
+      <w:pPr>
+        <w:jc w:val="both"/>
+        <w:rPr>
           <w:sz w:val="24"/>
         </w:rPr>
       </w:pPr>
@@ -634,7 +716,7 @@
     </w:p>
     <w:p>
       <w:pPr>
-        <w:pStyle w:val="ListParagraph"/>
+        <w:pStyle w:val="Prrafodelista"/>
         <w:numPr>
           <w:ilvl w:val="0"/>
           <w:numId w:val="1"/>
@@ -649,6 +731,7 @@
           <w:b/>
           <w:sz w:val="24"/>
         </w:rPr>
+        <w:lastRenderedPageBreak/>
         <w:t>Districts.csv</w:t>
       </w:r>
       <w:r>
@@ -674,7 +757,7 @@
     </w:p>
     <w:p>
       <w:pPr>
-        <w:pStyle w:val="ListParagraph"/>
+        <w:pStyle w:val="Prrafodelista"/>
         <w:numPr>
           <w:ilvl w:val="0"/>
           <w:numId w:val="1"/>
@@ -700,7 +783,7 @@
     </w:p>
     <w:p>
       <w:pPr>
-        <w:pStyle w:val="ListParagraph"/>
+        <w:pStyle w:val="Prrafodelista"/>
         <w:numPr>
           <w:ilvl w:val="0"/>
           <w:numId w:val="1"/>
@@ -739,7 +822,7 @@
     </w:p>
     <w:p>
       <w:pPr>
-        <w:pStyle w:val="ListParagraph"/>
+        <w:pStyle w:val="Prrafodelista"/>
         <w:numPr>
           <w:ilvl w:val="0"/>
           <w:numId w:val="1"/>
@@ -749,16 +832,15 @@
           <w:rFonts w:cstheme="minorHAnsi"/>
           <w:b/>
           <w:color w:val="000000" w:themeColor="text1"/>
-          <w:sz w:val="32"/>
-        </w:rPr>
-      </w:pPr>
-      <w:r>
-        <w:rPr>
-          <w:rFonts w:cstheme="minorHAnsi"/>
-          <w:b/>
-          <w:color w:val="000000" w:themeColor="text1"/>
-          <w:sz w:val="24"/>
-          <w:szCs w:val="20"/>
+          <w:sz w:val="24"/>
+        </w:rPr>
+      </w:pPr>
+      <w:r>
+        <w:rPr>
+          <w:rFonts w:cstheme="minorHAnsi"/>
+          <w:b/>
+          <w:color w:val="000000" w:themeColor="text1"/>
+          <w:sz w:val="24"/>
         </w:rPr>
         <w:t>IncToDistrict.csv</w:t>
       </w:r>
@@ -767,14 +849,30 @@
           <w:rFonts w:cstheme="minorHAnsi"/>
           <w:color w:val="000000" w:themeColor="text1"/>
           <w:sz w:val="24"/>
-          <w:szCs w:val="20"/>
-        </w:rPr>
-        <w:t>: relaciona los incidentes ÚNICOS con el distrito en el que tuvieron lugar.</w:t>
-      </w:r>
-    </w:p>
-    <w:p>
-      <w:pPr>
-        <w:pStyle w:val="ListParagraph"/>
+        </w:rPr>
+        <w:t xml:space="preserve">: relaciona los incidentes </w:t>
+      </w:r>
+      <w:r>
+        <w:rPr>
+          <w:rFonts w:cstheme="minorHAnsi"/>
+          <w:b/>
+          <w:color w:val="000000" w:themeColor="text1"/>
+          <w:sz w:val="24"/>
+        </w:rPr>
+        <w:t>ÚNICOS</w:t>
+      </w:r>
+      <w:r>
+        <w:rPr>
+          <w:rFonts w:cstheme="minorHAnsi"/>
+          <w:color w:val="000000" w:themeColor="text1"/>
+          <w:sz w:val="24"/>
+        </w:rPr>
+        <w:t xml:space="preserve"> con el distrito en el que tuvieron lugar.</w:t>
+      </w:r>
+    </w:p>
+    <w:p>
+      <w:pPr>
+        <w:pStyle w:val="Prrafodelista"/>
         <w:numPr>
           <w:ilvl w:val="0"/>
           <w:numId w:val="1"/>
@@ -794,9 +892,7 @@
           <w:b/>
           <w:color w:val="000000" w:themeColor="text1"/>
           <w:sz w:val="24"/>
-          <w:szCs w:val="24"/>
-        </w:rPr>
-        <w:lastRenderedPageBreak/>
+        </w:rPr>
         <w:t>IncToCategory</w:t>
       </w:r>
       <w:r>
@@ -804,7 +900,6 @@
           <w:rFonts w:cstheme="minorHAnsi"/>
           <w:b/>
           <w:sz w:val="24"/>
-          <w:szCs w:val="24"/>
         </w:rPr>
         <w:t>.csv</w:t>
       </w:r>
@@ -812,9 +907,24 @@
         <w:rPr>
           <w:rFonts w:cstheme="minorHAnsi"/>
           <w:sz w:val="24"/>
-          <w:szCs w:val="24"/>
-        </w:rPr>
-        <w:t>: relaciona los incidentes con la categoría en la que se clasifican. En este caso sí que se pueden repetir los números de incidente, ya que un mismo incidente se puede clasificar en varias categorías.</w:t>
+        </w:rPr>
+        <w:t>: relaciona los incidentes con la categoría en la que se clasifican. En este caso sí</w:t>
+      </w:r>
+      <w:r>
+        <w:rPr>
+          <w:rFonts w:cstheme="minorHAnsi"/>
+          <w:sz w:val="28"/>
+          <w:szCs w:val="24"/>
+        </w:rPr>
+        <w:t xml:space="preserve"> </w:t>
+      </w:r>
+      <w:r>
+        <w:rPr>
+          <w:rFonts w:cstheme="minorHAnsi"/>
+          <w:sz w:val="24"/>
+          <w:szCs w:val="24"/>
+        </w:rPr>
+        <w:t>que se pueden repetir los números de incidente, ya que un mismo incidente se puede clasificar en varias categorías.</w:t>
       </w:r>
     </w:p>
     <w:p>
@@ -934,7 +1044,25 @@
           <w:sz w:val="24"/>
           <w:szCs w:val="24"/>
         </w:rPr>
-        <w:t xml:space="preserve"> también se adjunta para su posible revisión y/o estudio.</w:t>
+        <w:t xml:space="preserve"> también se </w:t>
+      </w:r>
+      <w:r>
+        <w:rPr>
+          <w:rFonts w:cstheme="minorHAnsi"/>
+          <w:color w:val="000000" w:themeColor="text1"/>
+          <w:sz w:val="24"/>
+          <w:szCs w:val="24"/>
+        </w:rPr>
+        <w:t>encuentra en nuestro repositorio,</w:t>
+      </w:r>
+      <w:r>
+        <w:rPr>
+          <w:rFonts w:cstheme="minorHAnsi"/>
+          <w:color w:val="000000" w:themeColor="text1"/>
+          <w:sz w:val="24"/>
+          <w:szCs w:val="24"/>
+        </w:rPr>
+        <w:t xml:space="preserve"> para su posible revisión y/o estudio.</w:t>
       </w:r>
     </w:p>
     <w:p>
@@ -947,6 +1075,59 @@
           <w:szCs w:val="24"/>
         </w:rPr>
       </w:pPr>
+    </w:p>
+    <w:p>
+      <w:pPr>
+        <w:jc w:val="both"/>
+        <w:rPr>
+          <w:rFonts w:asciiTheme="majorHAnsi" w:hAnsiTheme="majorHAnsi" w:cstheme="minorHAnsi"/>
+          <w:b/>
+          <w:color w:val="000000" w:themeColor="text1"/>
+          <w:sz w:val="26"/>
+          <w:szCs w:val="26"/>
+        </w:rPr>
+      </w:pPr>
+      <w:r>
+        <w:rPr>
+          <w:rFonts w:asciiTheme="majorHAnsi" w:hAnsiTheme="majorHAnsi" w:cstheme="minorHAnsi"/>
+          <w:b/>
+          <w:color w:val="000000" w:themeColor="text1"/>
+          <w:sz w:val="26"/>
+          <w:szCs w:val="26"/>
+        </w:rPr>
+        <w:t xml:space="preserve">Modificación del fichero de configuración </w:t>
+      </w:r>
+      <w:r>
+        <w:rPr>
+          <w:rFonts w:asciiTheme="majorHAnsi" w:hAnsiTheme="majorHAnsi" w:cstheme="minorHAnsi"/>
+          <w:b/>
+          <w:color w:val="000000" w:themeColor="text1"/>
+          <w:sz w:val="26"/>
+          <w:szCs w:val="26"/>
+        </w:rPr>
+        <w:t xml:space="preserve">de Neo4j </w:t>
+      </w:r>
+      <w:r>
+        <w:rPr>
+          <w:rFonts w:asciiTheme="majorHAnsi" w:hAnsiTheme="majorHAnsi" w:cstheme="minorHAnsi"/>
+          <w:b/>
+          <w:color w:val="000000" w:themeColor="text1"/>
+          <w:sz w:val="26"/>
+          <w:szCs w:val="26"/>
+        </w:rPr>
+        <w:t>y volcado de los datos</w:t>
+      </w:r>
+    </w:p>
+    <w:p>
+      <w:pPr>
+        <w:jc w:val="both"/>
+        <w:rPr>
+          <w:rFonts w:cstheme="minorHAnsi"/>
+          <w:color w:val="000000" w:themeColor="text1"/>
+          <w:sz w:val="24"/>
+          <w:szCs w:val="24"/>
+        </w:rPr>
+      </w:pPr>
       <w:r>
         <w:rPr>
           <w:rFonts w:cstheme="minorHAnsi"/>
@@ -1093,7 +1274,7 @@
     </w:p>
     <w:p>
       <w:pPr>
-        <w:pStyle w:val="ListParagraph"/>
+        <w:pStyle w:val="Prrafodelista"/>
         <w:numPr>
           <w:ilvl w:val="0"/>
           <w:numId w:val="2"/>
@@ -1128,7 +1309,7 @@
     </w:p>
     <w:p>
       <w:pPr>
-        <w:pStyle w:val="ListParagraph"/>
+        <w:pStyle w:val="Prrafodelista"/>
         <w:numPr>
           <w:ilvl w:val="0"/>
           <w:numId w:val="2"/>
@@ -1170,7 +1351,7 @@
     </w:p>
     <w:p>
       <w:pPr>
-        <w:pStyle w:val="ListParagraph"/>
+        <w:pStyle w:val="Prrafodelista"/>
         <w:numPr>
           <w:ilvl w:val="0"/>
           <w:numId w:val="2"/>
@@ -1233,7 +1414,7 @@
     </w:p>
     <w:p>
       <w:pPr>
-        <w:pStyle w:val="ListParagraph"/>
+        <w:pStyle w:val="Prrafodelista"/>
         <w:numPr>
           <w:ilvl w:val="0"/>
           <w:numId w:val="3"/>
@@ -1333,7 +1514,7 @@
     </w:p>
     <w:p>
       <w:pPr>
-        <w:pStyle w:val="ListParagraph"/>
+        <w:pStyle w:val="Prrafodelista"/>
         <w:numPr>
           <w:ilvl w:val="0"/>
           <w:numId w:val="3"/>
@@ -1506,6 +1687,23 @@
       <w:r>
         <w:rPr>
           <w:rFonts w:cstheme="minorHAnsi"/>
+          <w:b/>
+          <w:sz w:val="24"/>
+          <w:szCs w:val="24"/>
+        </w:rPr>
+        <w:t xml:space="preserve"> </w:t>
+      </w:r>
+      <w:r>
+        <w:rPr>
+          <w:rFonts w:cstheme="minorHAnsi"/>
+          <w:sz w:val="24"/>
+          <w:szCs w:val="24"/>
+        </w:rPr>
+        <w:t>(también se encuentra en nuestro repositorio)</w:t>
+      </w:r>
+      <w:r>
+        <w:rPr>
+          <w:rFonts w:cstheme="minorHAnsi"/>
           <w:sz w:val="24"/>
           <w:szCs w:val="24"/>
         </w:rPr>
@@ -1651,317 +1849,12 @@
         <w:rPr>
           <w:noProof/>
         </w:rPr>
+        <w:lastRenderedPageBreak/>
         <w:drawing>
           <wp:inline distT="0" distB="0" distL="0" distR="0" wp14:anchorId="34021AE4" wp14:editId="29CCE907">
-            <wp:extent cx="4162877" cy="1418896"/>
+            <wp:extent cx="3200400" cy="1090841"/>
             <wp:effectExtent l="0" t="0" r="0" b="0"/>
             <wp:docPr id="2" name="Picture 2"/>
-            <wp:cNvGraphicFramePr>
-              <a:graphicFrameLocks xmlns:a="http://schemas.openxmlformats.org/drawingml/2006/main" noChangeAspect="1"/>
-            </wp:cNvGraphicFramePr>
-            <a:graphic xmlns:a="http://schemas.openxmlformats.org/drawingml/2006/main">
-              <a:graphicData uri="http://schemas.openxmlformats.org/drawingml/2006/picture">
-                <pic:pic xmlns:pic="http://schemas.openxmlformats.org/drawingml/2006/picture">
-                  <pic:nvPicPr>
-                    <pic:cNvPr id="1" name=""/>
-                    <pic:cNvPicPr/>
-                  </pic:nvPicPr>
-                  <pic:blipFill>
-                    <a:blip r:embed="rId6"/>
-                    <a:stretch>
-                      <a:fillRect/>
-                    </a:stretch>
-                  </pic:blipFill>
-                  <pic:spPr>
-                    <a:xfrm>
-                      <a:off x="0" y="0"/>
-                      <a:ext cx="4169846" cy="1421272"/>
-                    </a:xfrm>
-                    <a:prstGeom prst="rect">
-                      <a:avLst/>
-                    </a:prstGeom>
-                  </pic:spPr>
-                </pic:pic>
-              </a:graphicData>
-            </a:graphic>
-          </wp:inline>
-        </w:drawing>
-      </w:r>
-    </w:p>
-    <w:p>
-      <w:pPr>
-        <w:jc w:val="center"/>
-        <w:rPr>
-          <w:rFonts w:cstheme="minorHAnsi"/>
-          <w:i/>
-          <w:sz w:val="24"/>
-          <w:szCs w:val="24"/>
-        </w:rPr>
-      </w:pPr>
-      <w:r>
-        <w:rPr>
-          <w:rFonts w:cstheme="minorHAnsi"/>
-          <w:i/>
-          <w:sz w:val="24"/>
-          <w:szCs w:val="24"/>
-        </w:rPr>
-        <w:t>Figura 2. Creación de los índices.</w:t>
-      </w:r>
-    </w:p>
-    <w:p>
-      <w:pPr>
-        <w:jc w:val="both"/>
-        <w:rPr>
-          <w:rFonts w:cstheme="minorHAnsi"/>
-          <w:sz w:val="24"/>
-          <w:szCs w:val="24"/>
-        </w:rPr>
-      </w:pPr>
-      <w:r>
-        <w:rPr>
-          <w:rFonts w:cstheme="minorHAnsi"/>
-          <w:sz w:val="24"/>
-          <w:szCs w:val="24"/>
-        </w:rPr>
-        <w:lastRenderedPageBreak/>
-        <w:t xml:space="preserve">A continuación, procedemos a crear los nodos </w:t>
-      </w:r>
-      <w:proofErr w:type="spellStart"/>
-      <w:r>
-        <w:rPr>
-          <w:rFonts w:cstheme="minorHAnsi"/>
-          <w:sz w:val="24"/>
-          <w:szCs w:val="24"/>
-        </w:rPr>
-        <w:t>Category</w:t>
-      </w:r>
-      <w:proofErr w:type="spellEnd"/>
-      <w:r>
-        <w:rPr>
-          <w:rFonts w:cstheme="minorHAnsi"/>
-          <w:sz w:val="24"/>
-          <w:szCs w:val="24"/>
-        </w:rPr>
-        <w:t xml:space="preserve">, </w:t>
-      </w:r>
-      <w:proofErr w:type="spellStart"/>
-      <w:r>
-        <w:rPr>
-          <w:rFonts w:cstheme="minorHAnsi"/>
-          <w:sz w:val="24"/>
-          <w:szCs w:val="24"/>
-        </w:rPr>
-        <w:t>District</w:t>
-      </w:r>
-      <w:proofErr w:type="spellEnd"/>
-      <w:r>
-        <w:rPr>
-          <w:rFonts w:cstheme="minorHAnsi"/>
-          <w:sz w:val="24"/>
-          <w:szCs w:val="24"/>
-        </w:rPr>
-        <w:t xml:space="preserve"> e </w:t>
-      </w:r>
-      <w:proofErr w:type="spellStart"/>
-      <w:r>
-        <w:rPr>
-          <w:rFonts w:cstheme="minorHAnsi"/>
-          <w:sz w:val="24"/>
-          <w:szCs w:val="24"/>
-        </w:rPr>
-        <w:t>Incident</w:t>
-      </w:r>
-      <w:proofErr w:type="spellEnd"/>
-      <w:r>
-        <w:rPr>
-          <w:rFonts w:cstheme="minorHAnsi"/>
-          <w:sz w:val="24"/>
-          <w:szCs w:val="24"/>
-        </w:rPr>
-        <w:t xml:space="preserve">. En la creación de los nodos </w:t>
-      </w:r>
-      <w:proofErr w:type="spellStart"/>
-      <w:r>
-        <w:rPr>
-          <w:rFonts w:cstheme="minorHAnsi"/>
-          <w:sz w:val="24"/>
-          <w:szCs w:val="24"/>
-        </w:rPr>
-        <w:t>Incident</w:t>
-      </w:r>
-      <w:proofErr w:type="spellEnd"/>
-      <w:r>
-        <w:rPr>
-          <w:rFonts w:cstheme="minorHAnsi"/>
-          <w:sz w:val="24"/>
-          <w:szCs w:val="24"/>
-        </w:rPr>
-        <w:t xml:space="preserve"> además usaremos la cláusula </w:t>
-      </w:r>
-      <w:r>
-        <w:rPr>
-          <w:rFonts w:ascii="Consolas" w:hAnsi="Consolas" w:cstheme="minorHAnsi"/>
-          <w:b/>
-          <w:sz w:val="24"/>
-          <w:szCs w:val="24"/>
-        </w:rPr>
-        <w:t>USING PERIODIC COMMIT 5000</w:t>
-      </w:r>
-      <w:r>
-        <w:rPr>
-          <w:rFonts w:cstheme="minorHAnsi"/>
-          <w:sz w:val="24"/>
-          <w:szCs w:val="24"/>
-        </w:rPr>
-        <w:t xml:space="preserve">, para que se haga un </w:t>
-      </w:r>
-      <w:proofErr w:type="spellStart"/>
-      <w:r>
-        <w:rPr>
-          <w:rFonts w:cstheme="minorHAnsi"/>
-          <w:sz w:val="24"/>
-          <w:szCs w:val="24"/>
-        </w:rPr>
-        <w:t>commit</w:t>
-      </w:r>
-      <w:proofErr w:type="spellEnd"/>
-      <w:r>
-        <w:rPr>
-          <w:rFonts w:cstheme="minorHAnsi"/>
-          <w:sz w:val="24"/>
-          <w:szCs w:val="24"/>
-        </w:rPr>
-        <w:t xml:space="preserve"> cada 5000 nodos creados.</w:t>
-      </w:r>
-    </w:p>
-    <w:p>
-      <w:pPr>
-        <w:jc w:val="center"/>
-        <w:rPr>
-          <w:rFonts w:cstheme="minorHAnsi"/>
-          <w:sz w:val="24"/>
-          <w:szCs w:val="24"/>
-        </w:rPr>
-      </w:pPr>
-      <w:r>
-        <w:rPr>
-          <w:noProof/>
-        </w:rPr>
-        <w:drawing>
-          <wp:inline distT="0" distB="0" distL="0" distR="0" wp14:anchorId="5823454A" wp14:editId="1931CC6D">
-            <wp:extent cx="5400040" cy="977900"/>
-            <wp:effectExtent l="0" t="0" r="0" b="0"/>
-            <wp:docPr id="3" name="Picture 3"/>
-            <wp:cNvGraphicFramePr>
-              <a:graphicFrameLocks xmlns:a="http://schemas.openxmlformats.org/drawingml/2006/main" noChangeAspect="1"/>
-            </wp:cNvGraphicFramePr>
-            <a:graphic xmlns:a="http://schemas.openxmlformats.org/drawingml/2006/main">
-              <a:graphicData uri="http://schemas.openxmlformats.org/drawingml/2006/picture">
-                <pic:pic xmlns:pic="http://schemas.openxmlformats.org/drawingml/2006/picture">
-                  <pic:nvPicPr>
-                    <pic:cNvPr id="1" name=""/>
-                    <pic:cNvPicPr/>
-                  </pic:nvPicPr>
-                  <pic:blipFill>
-                    <a:blip r:embed="rId7"/>
-                    <a:stretch>
-                      <a:fillRect/>
-                    </a:stretch>
-                  </pic:blipFill>
-                  <pic:spPr>
-                    <a:xfrm>
-                      <a:off x="0" y="0"/>
-                      <a:ext cx="5400040" cy="977900"/>
-                    </a:xfrm>
-                    <a:prstGeom prst="rect">
-                      <a:avLst/>
-                    </a:prstGeom>
-                  </pic:spPr>
-                </pic:pic>
-              </a:graphicData>
-            </a:graphic>
-          </wp:inline>
-        </w:drawing>
-      </w:r>
-    </w:p>
-    <w:p>
-      <w:pPr>
-        <w:jc w:val="center"/>
-        <w:rPr>
-          <w:rFonts w:cstheme="minorHAnsi"/>
-          <w:i/>
-          <w:sz w:val="24"/>
-          <w:szCs w:val="24"/>
-        </w:rPr>
-      </w:pPr>
-      <w:r>
-        <w:rPr>
-          <w:rFonts w:cstheme="minorHAnsi"/>
-          <w:i/>
-          <w:sz w:val="24"/>
-          <w:szCs w:val="24"/>
-        </w:rPr>
-        <w:t xml:space="preserve">Figura 3. Creación de los nodos </w:t>
-      </w:r>
-      <w:proofErr w:type="spellStart"/>
-      <w:r>
-        <w:rPr>
-          <w:rFonts w:cstheme="minorHAnsi"/>
-          <w:i/>
-          <w:sz w:val="24"/>
-          <w:szCs w:val="24"/>
-        </w:rPr>
-        <w:t>Category</w:t>
-      </w:r>
-      <w:proofErr w:type="spellEnd"/>
-      <w:r>
-        <w:rPr>
-          <w:rFonts w:cstheme="minorHAnsi"/>
-          <w:i/>
-          <w:sz w:val="24"/>
-          <w:szCs w:val="24"/>
-        </w:rPr>
-        <w:t xml:space="preserve"> y </w:t>
-      </w:r>
-      <w:proofErr w:type="spellStart"/>
-      <w:r>
-        <w:rPr>
-          <w:rFonts w:cstheme="minorHAnsi"/>
-          <w:i/>
-          <w:sz w:val="24"/>
-          <w:szCs w:val="24"/>
-        </w:rPr>
-        <w:t>District</w:t>
-      </w:r>
-      <w:proofErr w:type="spellEnd"/>
-      <w:r>
-        <w:rPr>
-          <w:rFonts w:cstheme="minorHAnsi"/>
-          <w:i/>
-          <w:sz w:val="24"/>
-          <w:szCs w:val="24"/>
-        </w:rPr>
-        <w:t>.</w:t>
-      </w:r>
-    </w:p>
-    <w:p>
-      <w:pPr>
-        <w:jc w:val="center"/>
-        <w:rPr>
-          <w:rFonts w:cstheme="minorHAnsi"/>
-          <w:sz w:val="24"/>
-          <w:szCs w:val="24"/>
-        </w:rPr>
-      </w:pPr>
-      <w:r>
-        <w:rPr>
-          <w:noProof/>
-        </w:rPr>
-        <w:drawing>
-          <wp:inline distT="0" distB="0" distL="0" distR="0" wp14:anchorId="4558C012" wp14:editId="49840D67">
-            <wp:extent cx="5400040" cy="946785"/>
-            <wp:effectExtent l="0" t="0" r="0" b="5715"/>
-            <wp:docPr id="4" name="Picture 4"/>
             <wp:cNvGraphicFramePr>
               <a:graphicFrameLocks xmlns:a="http://schemas.openxmlformats.org/drawingml/2006/main" noChangeAspect="1"/>
             </wp:cNvGraphicFramePr>
@@ -1981,7 +1874,7 @@
                   <pic:spPr>
                     <a:xfrm>
                       <a:off x="0" y="0"/>
-                      <a:ext cx="5400040" cy="946785"/>
+                      <a:ext cx="3305580" cy="1126691"/>
                     </a:xfrm>
                     <a:prstGeom prst="rect">
                       <a:avLst/>
@@ -1998,26 +1891,87 @@
       <w:pPr>
         <w:jc w:val="center"/>
         <w:rPr>
-          <w:rFonts w:cstheme="minorHAnsi"/>
-          <w:i/>
-          <w:sz w:val="24"/>
-          <w:szCs w:val="24"/>
-        </w:rPr>
-      </w:pPr>
-      <w:r>
-        <w:rPr>
-          <w:rFonts w:cstheme="minorHAnsi"/>
-          <w:i/>
-          <w:sz w:val="24"/>
-          <w:szCs w:val="24"/>
-        </w:rPr>
-        <w:t xml:space="preserve">Figura 4. Creación de los nodos </w:t>
-      </w:r>
-      <w:proofErr w:type="spellStart"/>
-      <w:r>
-        <w:rPr>
-          <w:rFonts w:cstheme="minorHAnsi"/>
-          <w:i/>
+          <w:i/>
+          <w:color w:val="44546A" w:themeColor="text2"/>
+          <w:sz w:val="18"/>
+        </w:rPr>
+      </w:pPr>
+      <w:r>
+        <w:rPr>
+          <w:i/>
+          <w:color w:val="44546A" w:themeColor="text2"/>
+          <w:sz w:val="18"/>
+        </w:rPr>
+        <w:t>Figura 2. Creación de los índices.</w:t>
+      </w:r>
+    </w:p>
+    <w:p>
+      <w:pPr>
+        <w:jc w:val="center"/>
+        <w:rPr>
+          <w:i/>
+          <w:color w:val="44546A" w:themeColor="text2"/>
+          <w:sz w:val="18"/>
+        </w:rPr>
+      </w:pPr>
+    </w:p>
+    <w:p>
+      <w:pPr>
+        <w:jc w:val="both"/>
+        <w:rPr>
+          <w:rFonts w:cstheme="minorHAnsi"/>
+          <w:sz w:val="24"/>
+          <w:szCs w:val="24"/>
+        </w:rPr>
+      </w:pPr>
+      <w:r>
+        <w:rPr>
+          <w:rFonts w:cstheme="minorHAnsi"/>
+          <w:sz w:val="24"/>
+          <w:szCs w:val="24"/>
+        </w:rPr>
+        <w:t xml:space="preserve">A continuación, procedemos a crear los nodos </w:t>
+      </w:r>
+      <w:proofErr w:type="spellStart"/>
+      <w:r>
+        <w:rPr>
+          <w:rFonts w:cstheme="minorHAnsi"/>
+          <w:sz w:val="24"/>
+          <w:szCs w:val="24"/>
+        </w:rPr>
+        <w:t>Category</w:t>
+      </w:r>
+      <w:proofErr w:type="spellEnd"/>
+      <w:r>
+        <w:rPr>
+          <w:rFonts w:cstheme="minorHAnsi"/>
+          <w:sz w:val="24"/>
+          <w:szCs w:val="24"/>
+        </w:rPr>
+        <w:t xml:space="preserve">, </w:t>
+      </w:r>
+      <w:proofErr w:type="spellStart"/>
+      <w:r>
+        <w:rPr>
+          <w:rFonts w:cstheme="minorHAnsi"/>
+          <w:sz w:val="24"/>
+          <w:szCs w:val="24"/>
+        </w:rPr>
+        <w:t>District</w:t>
+      </w:r>
+      <w:proofErr w:type="spellEnd"/>
+      <w:r>
+        <w:rPr>
+          <w:rFonts w:cstheme="minorHAnsi"/>
+          <w:sz w:val="24"/>
+          <w:szCs w:val="24"/>
+        </w:rPr>
+        <w:t xml:space="preserve"> e </w:t>
+      </w:r>
+      <w:proofErr w:type="spellStart"/>
+      <w:r>
+        <w:rPr>
+          <w:rFonts w:cstheme="minorHAnsi"/>
           <w:sz w:val="24"/>
           <w:szCs w:val="24"/>
         </w:rPr>
@@ -2027,14 +1981,64 @@
       <w:r>
         <w:rPr>
           <w:rFonts w:cstheme="minorHAnsi"/>
-          <w:i/>
-          <w:sz w:val="24"/>
-          <w:szCs w:val="24"/>
-        </w:rPr>
-        <w:t>.</w:t>
-      </w:r>
-      <w:bookmarkStart w:id="0" w:name="_GoBack"/>
-      <w:bookmarkEnd w:id="0"/>
+          <w:sz w:val="24"/>
+          <w:szCs w:val="24"/>
+        </w:rPr>
+        <w:t xml:space="preserve">. En la creación de los nodos </w:t>
+      </w:r>
+      <w:proofErr w:type="spellStart"/>
+      <w:r>
+        <w:rPr>
+          <w:rFonts w:cstheme="minorHAnsi"/>
+          <w:sz w:val="24"/>
+          <w:szCs w:val="24"/>
+        </w:rPr>
+        <w:t>Incident</w:t>
+      </w:r>
+      <w:proofErr w:type="spellEnd"/>
+      <w:r>
+        <w:rPr>
+          <w:rFonts w:cstheme="minorHAnsi"/>
+          <w:sz w:val="24"/>
+          <w:szCs w:val="24"/>
+        </w:rPr>
+        <w:t xml:space="preserve"> además usaremos la cláusula </w:t>
+      </w:r>
+      <w:r>
+        <w:rPr>
+          <w:rFonts w:ascii="Consolas" w:hAnsi="Consolas" w:cstheme="minorHAnsi"/>
+          <w:b/>
+          <w:sz w:val="24"/>
+          <w:szCs w:val="24"/>
+        </w:rPr>
+        <w:t>USING PERIODIC COMMIT 5000</w:t>
+      </w:r>
+      <w:r>
+        <w:rPr>
+          <w:rFonts w:cstheme="minorHAnsi"/>
+          <w:sz w:val="24"/>
+          <w:szCs w:val="24"/>
+        </w:rPr>
+        <w:t xml:space="preserve">, para que se haga un </w:t>
+      </w:r>
+      <w:proofErr w:type="spellStart"/>
+      <w:r>
+        <w:rPr>
+          <w:rFonts w:cstheme="minorHAnsi"/>
+          <w:sz w:val="24"/>
+          <w:szCs w:val="24"/>
+        </w:rPr>
+        <w:t>commit</w:t>
+      </w:r>
+      <w:proofErr w:type="spellEnd"/>
+      <w:r>
+        <w:rPr>
+          <w:rFonts w:cstheme="minorHAnsi"/>
+          <w:sz w:val="24"/>
+          <w:szCs w:val="24"/>
+        </w:rPr>
+        <w:t xml:space="preserve"> cada 5000 nodos creados.</w:t>
+      </w:r>
     </w:p>
     <w:p>
       <w:pPr>
@@ -2045,62 +2049,15 @@
           <w:szCs w:val="24"/>
         </w:rPr>
       </w:pPr>
-    </w:p>
-    <w:p>
-      <w:pPr>
-        <w:jc w:val="both"/>
-        <w:rPr>
-          <w:rFonts w:cstheme="minorHAnsi"/>
-          <w:sz w:val="24"/>
-          <w:szCs w:val="24"/>
-        </w:rPr>
-      </w:pPr>
-      <w:r>
-        <w:rPr>
-          <w:rFonts w:cstheme="minorHAnsi"/>
-          <w:sz w:val="24"/>
-          <w:szCs w:val="24"/>
-        </w:rPr>
-        <w:t xml:space="preserve">Por último, crearemos las relaciones de nuestro grafo. Al igual que en la creación de los nodos de incidentes, haremos </w:t>
-      </w:r>
-      <w:proofErr w:type="spellStart"/>
-      <w:r>
-        <w:rPr>
-          <w:rFonts w:cstheme="minorHAnsi"/>
-          <w:sz w:val="24"/>
-          <w:szCs w:val="24"/>
-        </w:rPr>
-        <w:t>commit</w:t>
-      </w:r>
-      <w:proofErr w:type="spellEnd"/>
-      <w:r>
-        <w:rPr>
-          <w:rFonts w:cstheme="minorHAnsi"/>
-          <w:sz w:val="24"/>
-          <w:szCs w:val="24"/>
-        </w:rPr>
-        <w:t xml:space="preserve"> cada 5000 relaciones creadas.</w:t>
-      </w:r>
-    </w:p>
-    <w:p>
-      <w:pPr>
-        <w:jc w:val="center"/>
-        <w:rPr>
-          <w:rFonts w:cstheme="minorHAnsi"/>
-          <w:color w:val="000000" w:themeColor="text1"/>
-          <w:sz w:val="24"/>
-          <w:szCs w:val="24"/>
-        </w:rPr>
-      </w:pPr>
       <w:r>
         <w:rPr>
           <w:noProof/>
         </w:rPr>
         <w:drawing>
-          <wp:inline distT="0" distB="0" distL="0" distR="0" wp14:anchorId="38F8E012" wp14:editId="5308F665">
-            <wp:extent cx="5400040" cy="1085850"/>
+          <wp:inline distT="0" distB="0" distL="0" distR="0" wp14:anchorId="5823454A" wp14:editId="1931CC6D">
+            <wp:extent cx="5400040" cy="977900"/>
             <wp:effectExtent l="0" t="0" r="0" b="0"/>
-            <wp:docPr id="5" name="Picture 5"/>
+            <wp:docPr id="3" name="Picture 3"/>
             <wp:cNvGraphicFramePr>
               <a:graphicFrameLocks xmlns:a="http://schemas.openxmlformats.org/drawingml/2006/main" noChangeAspect="1"/>
             </wp:cNvGraphicFramePr>
@@ -2120,7 +2077,7 @@
                   <pic:spPr>
                     <a:xfrm>
                       <a:off x="0" y="0"/>
-                      <a:ext cx="5400040" cy="1085850"/>
+                      <a:ext cx="5400040" cy="977900"/>
                     </a:xfrm>
                     <a:prstGeom prst="rect">
                       <a:avLst/>
@@ -2137,64 +2094,52 @@
       <w:pPr>
         <w:jc w:val="center"/>
         <w:rPr>
-          <w:rFonts w:cstheme="minorHAnsi"/>
-          <w:i/>
-          <w:color w:val="000000" w:themeColor="text1"/>
-          <w:sz w:val="24"/>
-          <w:szCs w:val="24"/>
-        </w:rPr>
-      </w:pPr>
-      <w:r>
-        <w:rPr>
-          <w:rFonts w:cstheme="minorHAnsi"/>
-          <w:i/>
-          <w:color w:val="000000" w:themeColor="text1"/>
-          <w:sz w:val="24"/>
-          <w:szCs w:val="24"/>
-        </w:rPr>
-        <w:t xml:space="preserve">Figura 5. Creación de las relaciones WHERE de </w:t>
-      </w:r>
-      <w:proofErr w:type="spellStart"/>
-      <w:r>
-        <w:rPr>
-          <w:rFonts w:cstheme="minorHAnsi"/>
-          <w:i/>
-          <w:color w:val="000000" w:themeColor="text1"/>
-          <w:sz w:val="24"/>
-          <w:szCs w:val="24"/>
-        </w:rPr>
-        <w:t>Incident</w:t>
-      </w:r>
-      <w:proofErr w:type="spellEnd"/>
-      <w:r>
-        <w:rPr>
-          <w:rFonts w:cstheme="minorHAnsi"/>
-          <w:i/>
-          <w:color w:val="000000" w:themeColor="text1"/>
-          <w:sz w:val="24"/>
-          <w:szCs w:val="24"/>
-        </w:rPr>
-        <w:t xml:space="preserve"> a </w:t>
-      </w:r>
-      <w:proofErr w:type="spellStart"/>
-      <w:r>
-        <w:rPr>
-          <w:rFonts w:cstheme="minorHAnsi"/>
-          <w:i/>
-          <w:color w:val="000000" w:themeColor="text1"/>
-          <w:sz w:val="24"/>
-          <w:szCs w:val="24"/>
+          <w:i/>
+          <w:color w:val="44546A" w:themeColor="text2"/>
+          <w:sz w:val="18"/>
+        </w:rPr>
+      </w:pPr>
+      <w:r>
+        <w:rPr>
+          <w:i/>
+          <w:color w:val="44546A" w:themeColor="text2"/>
+          <w:sz w:val="18"/>
+        </w:rPr>
+        <w:t xml:space="preserve">Figura 3. Creación de los nodos </w:t>
+      </w:r>
+      <w:proofErr w:type="spellStart"/>
+      <w:r>
+        <w:rPr>
+          <w:i/>
+          <w:color w:val="44546A" w:themeColor="text2"/>
+          <w:sz w:val="18"/>
+        </w:rPr>
+        <w:t>Category</w:t>
+      </w:r>
+      <w:proofErr w:type="spellEnd"/>
+      <w:r>
+        <w:rPr>
+          <w:i/>
+          <w:color w:val="44546A" w:themeColor="text2"/>
+          <w:sz w:val="18"/>
+        </w:rPr>
+        <w:t xml:space="preserve"> y </w:t>
+      </w:r>
+      <w:proofErr w:type="spellStart"/>
+      <w:r>
+        <w:rPr>
+          <w:i/>
+          <w:color w:val="44546A" w:themeColor="text2"/>
+          <w:sz w:val="18"/>
         </w:rPr>
         <w:t>District</w:t>
       </w:r>
       <w:proofErr w:type="spellEnd"/>
       <w:r>
         <w:rPr>
-          <w:rFonts w:cstheme="minorHAnsi"/>
-          <w:i/>
-          <w:color w:val="000000" w:themeColor="text1"/>
-          <w:sz w:val="24"/>
-          <w:szCs w:val="24"/>
+          <w:i/>
+          <w:color w:val="44546A" w:themeColor="text2"/>
+          <w:sz w:val="18"/>
         </w:rPr>
         <w:t>.</w:t>
       </w:r>
@@ -2204,7 +2149,6 @@
         <w:jc w:val="center"/>
         <w:rPr>
           <w:rFonts w:cstheme="minorHAnsi"/>
-          <w:color w:val="000000" w:themeColor="text1"/>
           <w:sz w:val="24"/>
           <w:szCs w:val="24"/>
         </w:rPr>
@@ -2214,10 +2158,10 @@
           <w:noProof/>
         </w:rPr>
         <w:drawing>
-          <wp:inline distT="0" distB="0" distL="0" distR="0" wp14:anchorId="66C4611F" wp14:editId="44F45223">
-            <wp:extent cx="5400040" cy="1078230"/>
-            <wp:effectExtent l="0" t="0" r="0" b="7620"/>
-            <wp:docPr id="7" name="Picture 7"/>
+          <wp:inline distT="0" distB="0" distL="0" distR="0" wp14:anchorId="4558C012" wp14:editId="49840D67">
+            <wp:extent cx="5400040" cy="946785"/>
+            <wp:effectExtent l="0" t="0" r="0" b="5715"/>
+            <wp:docPr id="4" name="Picture 4"/>
             <wp:cNvGraphicFramePr>
               <a:graphicFrameLocks xmlns:a="http://schemas.openxmlformats.org/drawingml/2006/main" noChangeAspect="1"/>
             </wp:cNvGraphicFramePr>
@@ -2237,6 +2181,244 @@
                   <pic:spPr>
                     <a:xfrm>
                       <a:off x="0" y="0"/>
+                      <a:ext cx="5400040" cy="946785"/>
+                    </a:xfrm>
+                    <a:prstGeom prst="rect">
+                      <a:avLst/>
+                    </a:prstGeom>
+                  </pic:spPr>
+                </pic:pic>
+              </a:graphicData>
+            </a:graphic>
+          </wp:inline>
+        </w:drawing>
+      </w:r>
+    </w:p>
+    <w:p>
+      <w:pPr>
+        <w:jc w:val="center"/>
+        <w:rPr>
+          <w:i/>
+          <w:color w:val="44546A" w:themeColor="text2"/>
+          <w:sz w:val="18"/>
+        </w:rPr>
+      </w:pPr>
+      <w:r>
+        <w:rPr>
+          <w:i/>
+          <w:color w:val="44546A" w:themeColor="text2"/>
+          <w:sz w:val="18"/>
+        </w:rPr>
+        <w:t xml:space="preserve">Figura 4. Creación de los nodos </w:t>
+      </w:r>
+      <w:proofErr w:type="spellStart"/>
+      <w:r>
+        <w:rPr>
+          <w:i/>
+          <w:color w:val="44546A" w:themeColor="text2"/>
+          <w:sz w:val="18"/>
+        </w:rPr>
+        <w:t>Incident</w:t>
+      </w:r>
+      <w:proofErr w:type="spellEnd"/>
+      <w:r>
+        <w:rPr>
+          <w:i/>
+          <w:color w:val="44546A" w:themeColor="text2"/>
+          <w:sz w:val="18"/>
+        </w:rPr>
+        <w:t>.</w:t>
+      </w:r>
+    </w:p>
+    <w:p>
+      <w:pPr>
+        <w:jc w:val="center"/>
+        <w:rPr>
+          <w:rFonts w:cstheme="minorHAnsi"/>
+          <w:sz w:val="24"/>
+          <w:szCs w:val="24"/>
+        </w:rPr>
+      </w:pPr>
+    </w:p>
+    <w:p>
+      <w:pPr>
+        <w:jc w:val="both"/>
+        <w:rPr>
+          <w:rFonts w:cstheme="minorHAnsi"/>
+          <w:sz w:val="24"/>
+          <w:szCs w:val="24"/>
+        </w:rPr>
+      </w:pPr>
+      <w:r>
+        <w:rPr>
+          <w:rFonts w:cstheme="minorHAnsi"/>
+          <w:sz w:val="24"/>
+          <w:szCs w:val="24"/>
+        </w:rPr>
+        <w:t xml:space="preserve">Por último, crearemos las relaciones de nuestro grafo. Al igual que en la creación de los nodos de incidentes, haremos </w:t>
+      </w:r>
+      <w:proofErr w:type="spellStart"/>
+      <w:r>
+        <w:rPr>
+          <w:rFonts w:cstheme="minorHAnsi"/>
+          <w:sz w:val="24"/>
+          <w:szCs w:val="24"/>
+        </w:rPr>
+        <w:t>commit</w:t>
+      </w:r>
+      <w:proofErr w:type="spellEnd"/>
+      <w:r>
+        <w:rPr>
+          <w:rFonts w:cstheme="minorHAnsi"/>
+          <w:sz w:val="24"/>
+          <w:szCs w:val="24"/>
+        </w:rPr>
+        <w:t xml:space="preserve"> cada 5000 relaciones creadas.</w:t>
+      </w:r>
+    </w:p>
+    <w:p>
+      <w:pPr>
+        <w:jc w:val="center"/>
+        <w:rPr>
+          <w:rFonts w:cstheme="minorHAnsi"/>
+          <w:color w:val="000000" w:themeColor="text1"/>
+          <w:sz w:val="24"/>
+          <w:szCs w:val="24"/>
+        </w:rPr>
+      </w:pPr>
+      <w:r>
+        <w:rPr>
+          <w:noProof/>
+        </w:rPr>
+        <w:drawing>
+          <wp:inline distT="0" distB="0" distL="0" distR="0" wp14:anchorId="38F8E012" wp14:editId="5308F665">
+            <wp:extent cx="5400040" cy="1085850"/>
+            <wp:effectExtent l="0" t="0" r="0" b="0"/>
+            <wp:docPr id="5" name="Picture 5"/>
+            <wp:cNvGraphicFramePr>
+              <a:graphicFrameLocks xmlns:a="http://schemas.openxmlformats.org/drawingml/2006/main" noChangeAspect="1"/>
+            </wp:cNvGraphicFramePr>
+            <a:graphic xmlns:a="http://schemas.openxmlformats.org/drawingml/2006/main">
+              <a:graphicData uri="http://schemas.openxmlformats.org/drawingml/2006/picture">
+                <pic:pic xmlns:pic="http://schemas.openxmlformats.org/drawingml/2006/picture">
+                  <pic:nvPicPr>
+                    <pic:cNvPr id="1" name=""/>
+                    <pic:cNvPicPr/>
+                  </pic:nvPicPr>
+                  <pic:blipFill>
+                    <a:blip r:embed="rId11"/>
+                    <a:stretch>
+                      <a:fillRect/>
+                    </a:stretch>
+                  </pic:blipFill>
+                  <pic:spPr>
+                    <a:xfrm>
+                      <a:off x="0" y="0"/>
+                      <a:ext cx="5400040" cy="1085850"/>
+                    </a:xfrm>
+                    <a:prstGeom prst="rect">
+                      <a:avLst/>
+                    </a:prstGeom>
+                  </pic:spPr>
+                </pic:pic>
+              </a:graphicData>
+            </a:graphic>
+          </wp:inline>
+        </w:drawing>
+      </w:r>
+    </w:p>
+    <w:p>
+      <w:pPr>
+        <w:jc w:val="center"/>
+        <w:rPr>
+          <w:i/>
+          <w:color w:val="44546A" w:themeColor="text2"/>
+          <w:sz w:val="18"/>
+        </w:rPr>
+      </w:pPr>
+      <w:r>
+        <w:rPr>
+          <w:i/>
+          <w:color w:val="44546A" w:themeColor="text2"/>
+          <w:sz w:val="18"/>
+        </w:rPr>
+        <w:t xml:space="preserve">Figura 5. Creación de las relaciones WHERE de </w:t>
+      </w:r>
+      <w:proofErr w:type="spellStart"/>
+      <w:r>
+        <w:rPr>
+          <w:i/>
+          <w:color w:val="44546A" w:themeColor="text2"/>
+          <w:sz w:val="18"/>
+        </w:rPr>
+        <w:t>Incident</w:t>
+      </w:r>
+      <w:proofErr w:type="spellEnd"/>
+      <w:r>
+        <w:rPr>
+          <w:i/>
+          <w:color w:val="44546A" w:themeColor="text2"/>
+          <w:sz w:val="18"/>
+        </w:rPr>
+        <w:t xml:space="preserve"> a </w:t>
+      </w:r>
+      <w:proofErr w:type="spellStart"/>
+      <w:r>
+        <w:rPr>
+          <w:i/>
+          <w:color w:val="44546A" w:themeColor="text2"/>
+          <w:sz w:val="18"/>
+        </w:rPr>
+        <w:t>District</w:t>
+      </w:r>
+      <w:proofErr w:type="spellEnd"/>
+      <w:r>
+        <w:rPr>
+          <w:i/>
+          <w:color w:val="44546A" w:themeColor="text2"/>
+          <w:sz w:val="18"/>
+        </w:rPr>
+        <w:t>.</w:t>
+      </w:r>
+    </w:p>
+    <w:p>
+      <w:pPr>
+        <w:jc w:val="center"/>
+        <w:rPr>
+          <w:rFonts w:cstheme="minorHAnsi"/>
+          <w:color w:val="000000" w:themeColor="text1"/>
+          <w:sz w:val="24"/>
+          <w:szCs w:val="24"/>
+        </w:rPr>
+      </w:pPr>
+      <w:r>
+        <w:rPr>
+          <w:noProof/>
+        </w:rPr>
+        <w:drawing>
+          <wp:inline distT="0" distB="0" distL="0" distR="0" wp14:anchorId="66C4611F" wp14:editId="44F45223">
+            <wp:extent cx="5400040" cy="1078230"/>
+            <wp:effectExtent l="0" t="0" r="0" b="7620"/>
+            <wp:docPr id="7" name="Picture 7"/>
+            <wp:cNvGraphicFramePr>
+              <a:graphicFrameLocks xmlns:a="http://schemas.openxmlformats.org/drawingml/2006/main" noChangeAspect="1"/>
+            </wp:cNvGraphicFramePr>
+            <a:graphic xmlns:a="http://schemas.openxmlformats.org/drawingml/2006/main">
+              <a:graphicData uri="http://schemas.openxmlformats.org/drawingml/2006/picture">
+                <pic:pic xmlns:pic="http://schemas.openxmlformats.org/drawingml/2006/picture">
+                  <pic:nvPicPr>
+                    <pic:cNvPr id="1" name=""/>
+                    <pic:cNvPicPr/>
+                  </pic:nvPicPr>
+                  <pic:blipFill>
+                    <a:blip r:embed="rId12"/>
+                    <a:stretch>
+                      <a:fillRect/>
+                    </a:stretch>
+                  </pic:blipFill>
+                  <pic:spPr>
+                    <a:xfrm>
+                      <a:off x="0" y="0"/>
                       <a:ext cx="5400040" cy="1078230"/>
                     </a:xfrm>
                     <a:prstGeom prst="rect">
@@ -2254,90 +2436,58 @@
       <w:pPr>
         <w:jc w:val="center"/>
         <w:rPr>
-          <w:rFonts w:cstheme="minorHAnsi"/>
-          <w:i/>
-          <w:color w:val="000000" w:themeColor="text1"/>
-          <w:sz w:val="24"/>
-          <w:szCs w:val="24"/>
-        </w:rPr>
-      </w:pPr>
-      <w:r>
-        <w:rPr>
-          <w:rFonts w:cstheme="minorHAnsi"/>
-          <w:i/>
-          <w:color w:val="000000" w:themeColor="text1"/>
-          <w:sz w:val="24"/>
-          <w:szCs w:val="24"/>
-        </w:rPr>
-        <w:t>Figura 6</w:t>
-      </w:r>
-      <w:r>
-        <w:rPr>
-          <w:rFonts w:cstheme="minorHAnsi"/>
-          <w:i/>
-          <w:color w:val="000000" w:themeColor="text1"/>
-          <w:sz w:val="24"/>
-          <w:szCs w:val="24"/>
-        </w:rPr>
-        <w:t xml:space="preserve">. Creación de las relaciones WHAT de </w:t>
-      </w:r>
-      <w:proofErr w:type="spellStart"/>
-      <w:r>
-        <w:rPr>
-          <w:rFonts w:cstheme="minorHAnsi"/>
-          <w:i/>
-          <w:color w:val="000000" w:themeColor="text1"/>
-          <w:sz w:val="24"/>
-          <w:szCs w:val="24"/>
+          <w:i/>
+          <w:color w:val="44546A" w:themeColor="text2"/>
+          <w:sz w:val="18"/>
+        </w:rPr>
+      </w:pPr>
+      <w:r>
+        <w:rPr>
+          <w:i/>
+          <w:color w:val="44546A" w:themeColor="text2"/>
+          <w:sz w:val="18"/>
+        </w:rPr>
+        <w:t xml:space="preserve">Figura 6. Creación de las relaciones WHAT de </w:t>
+      </w:r>
+      <w:proofErr w:type="spellStart"/>
+      <w:r>
+        <w:rPr>
+          <w:i/>
+          <w:color w:val="44546A" w:themeColor="text2"/>
+          <w:sz w:val="18"/>
         </w:rPr>
         <w:t>Incident</w:t>
       </w:r>
       <w:proofErr w:type="spellEnd"/>
       <w:r>
         <w:rPr>
-          <w:rFonts w:cstheme="minorHAnsi"/>
-          <w:i/>
-          <w:color w:val="000000" w:themeColor="text1"/>
-          <w:sz w:val="24"/>
-          <w:szCs w:val="24"/>
+          <w:i/>
+          <w:color w:val="44546A" w:themeColor="text2"/>
+          <w:sz w:val="18"/>
         </w:rPr>
         <w:t xml:space="preserve"> a </w:t>
       </w:r>
       <w:proofErr w:type="spellStart"/>
       <w:r>
         <w:rPr>
-          <w:rFonts w:cstheme="minorHAnsi"/>
-          <w:i/>
-          <w:color w:val="000000" w:themeColor="text1"/>
-          <w:sz w:val="24"/>
-          <w:szCs w:val="24"/>
+          <w:i/>
+          <w:color w:val="44546A" w:themeColor="text2"/>
+          <w:sz w:val="18"/>
         </w:rPr>
         <w:t>Category</w:t>
       </w:r>
       <w:proofErr w:type="spellEnd"/>
       <w:r>
         <w:rPr>
-          <w:rFonts w:cstheme="minorHAnsi"/>
-          <w:i/>
-          <w:color w:val="000000" w:themeColor="text1"/>
-          <w:sz w:val="24"/>
-          <w:szCs w:val="24"/>
+          <w:i/>
+          <w:color w:val="44546A" w:themeColor="text2"/>
+          <w:sz w:val="18"/>
         </w:rPr>
         <w:t>.</w:t>
       </w:r>
     </w:p>
-    <w:p>
-      <w:pPr>
-        <w:jc w:val="center"/>
-        <w:rPr>
-          <w:rFonts w:cstheme="minorHAnsi"/>
-          <w:color w:val="000000" w:themeColor="text1"/>
-          <w:sz w:val="24"/>
-          <w:szCs w:val="24"/>
-        </w:rPr>
-      </w:pPr>
-    </w:p>
     <w:sectPr>
+      <w:headerReference w:type="default" r:id="rId13"/>
       <w:pgSz w:w="11906" w:h="16838"/>
       <w:pgMar w:top="1417" w:right="1701" w:bottom="1417" w:left="1701" w:header="708" w:footer="708" w:gutter="0"/>
       <w:cols w:space="708"/>
@@ -2345,6 +2495,86 @@
     </w:sectPr>
   </w:body>
 </w:document>
+</file>
+
+<file path=word/endnotes.xml><?xml version="1.0" encoding="utf-8"?>
+<w:endnotes xmlns:wpc="http://schemas.microsoft.com/office/word/2010/wordprocessingCanvas" xmlns:cx="http://schemas.microsoft.com/office/drawing/2014/chartex" xmlns:cx1="http://schemas.microsoft.com/office/drawing/2015/9/8/chartex" xmlns:cx2="http://schemas.microsoft.com/office/drawing/2015/10/21/chartex" xmlns:cx3="http://schemas.microsoft.com/office/drawing/2016/5/9/chartex" xmlns:cx4="http://schemas.microsoft.com/office/drawing/2016/5/10/chartex" xmlns:cx5="http://schemas.microsoft.com/office/drawing/2016/5/11/chartex" xmlns:cx6="http://schemas.microsoft.com/office/drawing/2016/5/12/chartex" xmlns:cx7="http://schemas.microsoft.com/office/drawing/2016/5/13/chartex" xmlns:cx8="http://schemas.microsoft.com/office/drawing/2016/5/14/chartex" xmlns:mc="http://schemas.openxmlformats.org/markup-compatibility/2006" xmlns:aink="http://schemas.microsoft.com/office/drawing/2016/ink" xmlns:am3d="http://schemas.microsoft.com/office/drawing/2017/model3d" xmlns:o="urn:schemas-microsoft-com:office:office" xmlns:r="http://schemas.openxmlformats.org/officeDocument/2006/relationships" xmlns:m="http://schemas.openxmlformats.org/officeDocument/2006/math" xmlns:v="urn:schemas-microsoft-com:vml" xmlns:wp14="http://schemas.microsoft.com/office/word/2010/wordprocessingDrawing" xmlns:wp="http://schemas.openxmlformats.org/drawingml/2006/wordprocessingDrawing" xmlns:w10="urn:schemas-microsoft-com:office:word" xmlns:w="http://schemas.openxmlformats.org/wordprocessingml/2006/main" xmlns:w14="http://schemas.microsoft.com/office/word/2010/wordml" xmlns:w15="http://schemas.microsoft.com/office/word/2012/wordml" xmlns:w16cid="http://schemas.microsoft.com/office/word/2016/wordml/cid" xmlns:w16se="http://schemas.microsoft.com/office/word/2015/wordml/symex" xmlns:wpg="http://schemas.microsoft.com/office/word/2010/wordprocessingGroup" xmlns:wpi="http://schemas.microsoft.com/office/word/2010/wordprocessingInk" xmlns:wne="http://schemas.microsoft.com/office/word/2006/wordml" xmlns:wps="http://schemas.microsoft.com/office/word/2010/wordprocessingShape" mc:Ignorable="w14 w15 w16se w16cid wp14">
+  <w:endnote w:type="separator" w:id="-1">
+    <w:p>
+      <w:pPr>
+        <w:spacing w:after="0" w:line="240" w:lineRule="auto"/>
+      </w:pPr>
+      <w:r>
+        <w:separator/>
+      </w:r>
+    </w:p>
+  </w:endnote>
+  <w:endnote w:type="continuationSeparator" w:id="0">
+    <w:p>
+      <w:pPr>
+        <w:spacing w:after="0" w:line="240" w:lineRule="auto"/>
+      </w:pPr>
+      <w:r>
+        <w:continuationSeparator/>
+      </w:r>
+    </w:p>
+  </w:endnote>
+</w:endnotes>
+</file>
+
+<file path=word/footnotes.xml><?xml version="1.0" encoding="utf-8"?>
+<w:footnotes xmlns:wpc="http://schemas.microsoft.com/office/word/2010/wordprocessingCanvas" xmlns:cx="http://schemas.microsoft.com/office/drawing/2014/chartex" xmlns:cx1="http://schemas.microsoft.com/office/drawing/2015/9/8/chartex" xmlns:cx2="http://schemas.microsoft.com/office/drawing/2015/10/21/chartex" xmlns:cx3="http://schemas.microsoft.com/office/drawing/2016/5/9/chartex" xmlns:cx4="http://schemas.microsoft.com/office/drawing/2016/5/10/chartex" xmlns:cx5="http://schemas.microsoft.com/office/drawing/2016/5/11/chartex" xmlns:cx6="http://schemas.microsoft.com/office/drawing/2016/5/12/chartex" xmlns:cx7="http://schemas.microsoft.com/office/drawing/2016/5/13/chartex" xmlns:cx8="http://schemas.microsoft.com/office/drawing/2016/5/14/chartex" xmlns:mc="http://schemas.openxmlformats.org/markup-compatibility/2006" xmlns:aink="http://schemas.microsoft.com/office/drawing/2016/ink" xmlns:am3d="http://schemas.microsoft.com/office/drawing/2017/model3d" xmlns:o="urn:schemas-microsoft-com:office:office" xmlns:r="http://schemas.openxmlformats.org/officeDocument/2006/relationships" xmlns:m="http://schemas.openxmlformats.org/officeDocument/2006/math" xmlns:v="urn:schemas-microsoft-com:vml" xmlns:wp14="http://schemas.microsoft.com/office/word/2010/wordprocessingDrawing" xmlns:wp="http://schemas.openxmlformats.org/drawingml/2006/wordprocessingDrawing" xmlns:w10="urn:schemas-microsoft-com:office:word" xmlns:w="http://schemas.openxmlformats.org/wordprocessingml/2006/main" xmlns:w14="http://schemas.microsoft.com/office/word/2010/wordml" xmlns:w15="http://schemas.microsoft.com/office/word/2012/wordml" xmlns:w16cid="http://schemas.microsoft.com/office/word/2016/wordml/cid" xmlns:w16se="http://schemas.microsoft.com/office/word/2015/wordml/symex" xmlns:wpg="http://schemas.microsoft.com/office/word/2010/wordprocessingGroup" xmlns:wpi="http://schemas.microsoft.com/office/word/2010/wordprocessingInk" xmlns:wne="http://schemas.microsoft.com/office/word/2006/wordml" xmlns:wps="http://schemas.microsoft.com/office/word/2010/wordprocessingShape" mc:Ignorable="w14 w15 w16se w16cid wp14">
+  <w:footnote w:type="separator" w:id="-1">
+    <w:p>
+      <w:pPr>
+        <w:spacing w:after="0" w:line="240" w:lineRule="auto"/>
+      </w:pPr>
+      <w:r>
+        <w:separator/>
+      </w:r>
+    </w:p>
+  </w:footnote>
+  <w:footnote w:type="continuationSeparator" w:id="0">
+    <w:p>
+      <w:pPr>
+        <w:spacing w:after="0" w:line="240" w:lineRule="auto"/>
+      </w:pPr>
+      <w:r>
+        <w:continuationSeparator/>
+      </w:r>
+    </w:p>
+  </w:footnote>
+</w:footnotes>
+</file>
+
+<file path=word/header1.xml><?xml version="1.0" encoding="utf-8"?>
+<w:hdr xmlns:wpc="http://schemas.microsoft.com/office/word/2010/wordprocessingCanvas" xmlns:cx="http://schemas.microsoft.com/office/drawing/2014/chartex" xmlns:cx1="http://schemas.microsoft.com/office/drawing/2015/9/8/chartex" xmlns:cx2="http://schemas.microsoft.com/office/drawing/2015/10/21/chartex" xmlns:cx3="http://schemas.microsoft.com/office/drawing/2016/5/9/chartex" xmlns:cx4="http://schemas.microsoft.com/office/drawing/2016/5/10/chartex" xmlns:cx5="http://schemas.microsoft.com/office/drawing/2016/5/11/chartex" xmlns:cx6="http://schemas.microsoft.com/office/drawing/2016/5/12/chartex" xmlns:cx7="http://schemas.microsoft.com/office/drawing/2016/5/13/chartex" xmlns:cx8="http://schemas.microsoft.com/office/drawing/2016/5/14/chartex" xmlns:mc="http://schemas.openxmlformats.org/markup-compatibility/2006" xmlns:aink="http://schemas.microsoft.com/office/drawing/2016/ink" xmlns:am3d="http://schemas.microsoft.com/office/drawing/2017/model3d" xmlns:o="urn:schemas-microsoft-com:office:office" xmlns:r="http://schemas.openxmlformats.org/officeDocument/2006/relationships" xmlns:m="http://schemas.openxmlformats.org/officeDocument/2006/math" xmlns:v="urn:schemas-microsoft-com:vml" xmlns:wp14="http://schemas.microsoft.com/office/word/2010/wordprocessingDrawing" xmlns:wp="http://schemas.openxmlformats.org/drawingml/2006/wordprocessingDrawing" xmlns:w10="urn:schemas-microsoft-com:office:word" xmlns:w="http://schemas.openxmlformats.org/wordprocessingml/2006/main" xmlns:w14="http://schemas.microsoft.com/office/word/2010/wordml" xmlns:w15="http://schemas.microsoft.com/office/word/2012/wordml" xmlns:w16cid="http://schemas.microsoft.com/office/word/2016/wordml/cid" xmlns:w16se="http://schemas.microsoft.com/office/word/2015/wordml/symex" xmlns:wpg="http://schemas.microsoft.com/office/word/2010/wordprocessingGroup" xmlns:wpi="http://schemas.microsoft.com/office/word/2010/wordprocessingInk" xmlns:wne="http://schemas.microsoft.com/office/word/2006/wordml" xmlns:wps="http://schemas.microsoft.com/office/word/2010/wordprocessingShape" mc:Ignorable="w14 w15 w16se w16cid wp14">
+  <w:p>
+    <w:pPr>
+      <w:pStyle w:val="Encabezado"/>
+      <w:rPr>
+        <w:color w:val="000000" w:themeColor="text1"/>
+      </w:rPr>
+    </w:pPr>
+    <w:r>
+      <w:rPr>
+        <w:color w:val="000000" w:themeColor="text1"/>
+      </w:rPr>
+      <w:t>Grupo 6</w:t>
+    </w:r>
+  </w:p>
+  <w:p>
+    <w:pPr>
+      <w:pStyle w:val="Encabezado"/>
+    </w:pPr>
+    <w:r>
+      <w:rPr>
+        <w:color w:val="000000" w:themeColor="text1"/>
+      </w:rPr>
+      <w:t>Ingeniería y Ciencia de Datos II</w:t>
+    </w:r>
+  </w:p>
+</w:hdr>
 </file>
 
 <file path=word/numbering.xml><?xml version="1.0" encoding="utf-8"?>
@@ -3098,13 +3328,13 @@
     <w:name w:val="Normal"/>
     <w:qFormat/>
   </w:style>
-  <w:style w:type="character" w:default="1" w:styleId="DefaultParagraphFont">
+  <w:style w:type="character" w:default="1" w:styleId="Fuentedeprrafopredeter">
     <w:name w:val="Default Paragraph Font"/>
     <w:uiPriority w:val="1"/>
     <w:semiHidden/>
     <w:unhideWhenUsed/>
   </w:style>
-  <w:style w:type="table" w:default="1" w:styleId="TableNormal">
+  <w:style w:type="table" w:default="1" w:styleId="Tablanormal">
     <w:name w:val="Normal Table"/>
     <w:uiPriority w:val="99"/>
     <w:semiHidden/>
@@ -3119,13 +3349,13 @@
       </w:tblCellMar>
     </w:tblPr>
   </w:style>
-  <w:style w:type="numbering" w:default="1" w:styleId="NoList">
+  <w:style w:type="numbering" w:default="1" w:styleId="Sinlista">
     <w:name w:val="No List"/>
     <w:uiPriority w:val="99"/>
     <w:semiHidden/>
     <w:unhideWhenUsed/>
   </w:style>
-  <w:style w:type="paragraph" w:styleId="ListParagraph">
+  <w:style w:type="paragraph" w:styleId="Prrafodelista">
     <w:name w:val="List Paragraph"/>
     <w:basedOn w:val="Normal"/>
     <w:uiPriority w:val="34"/>
@@ -3135,6 +3365,50 @@
       <w:ind w:left="720"/>
       <w:contextualSpacing/>
     </w:pPr>
+  </w:style>
+  <w:style w:type="paragraph" w:styleId="Encabezado">
+    <w:name w:val="header"/>
+    <w:basedOn w:val="Normal"/>
+    <w:link w:val="EncabezadoCar"/>
+    <w:uiPriority w:val="99"/>
+    <w:unhideWhenUsed/>
+    <w:rsid w:val="00DA49E4"/>
+    <w:pPr>
+      <w:tabs>
+        <w:tab w:val="center" w:pos="4252"/>
+        <w:tab w:val="right" w:pos="8504"/>
+      </w:tabs>
+      <w:spacing w:after="0" w:line="240" w:lineRule="auto"/>
+    </w:pPr>
+  </w:style>
+  <w:style w:type="character" w:customStyle="1" w:styleId="EncabezadoCar">
+    <w:name w:val="Encabezado Car"/>
+    <w:basedOn w:val="Fuentedeprrafopredeter"/>
+    <w:link w:val="Encabezado"/>
+    <w:uiPriority w:val="99"/>
+    <w:rsid w:val="00DA49E4"/>
+  </w:style>
+  <w:style w:type="paragraph" w:styleId="Piedepgina">
+    <w:name w:val="footer"/>
+    <w:basedOn w:val="Normal"/>
+    <w:link w:val="PiedepginaCar"/>
+    <w:uiPriority w:val="99"/>
+    <w:unhideWhenUsed/>
+    <w:rsid w:val="00DA49E4"/>
+    <w:pPr>
+      <w:tabs>
+        <w:tab w:val="center" w:pos="4252"/>
+        <w:tab w:val="right" w:pos="8504"/>
+      </w:tabs>
+      <w:spacing w:after="0" w:line="240" w:lineRule="auto"/>
+    </w:pPr>
+  </w:style>
+  <w:style w:type="character" w:customStyle="1" w:styleId="PiedepginaCar">
+    <w:name w:val="Pie de página Car"/>
+    <w:basedOn w:val="Fuentedeprrafopredeter"/>
+    <w:link w:val="Piedepgina"/>
+    <w:uiPriority w:val="99"/>
+    <w:rsid w:val="00DA49E4"/>
   </w:style>
 </w:styles>
 </file>

</xml_diff>